<commit_message>
Submitting final project write up, final renditions of user and admin documentation
</commit_message>
<xml_diff>
--- a/final/final_project_399.docx
+++ b/final/final_project_399.docx
@@ -18,7 +18,16 @@
           <w:sz w:val="24"/>
           <w:szCs w:val="24"/>
         </w:rPr>
-        <w:t xml:space="preserve">James Kang, Owen </w:t>
+        <w:t>James Kang &amp;</w:t>
+      </w:r>
+      <w:r>
+        <w:rPr>
+          <w:rFonts w:ascii="Times New Roman" w:hAnsi="Times New Roman" w:cs="Times New Roman"/>
+          <w:i w:val="0"/>
+          <w:sz w:val="24"/>
+          <w:szCs w:val="24"/>
+        </w:rPr>
+        <w:t xml:space="preserve"> Owen </w:t>
       </w:r>
       <w:r>
         <w:rPr>
@@ -65,8 +74,28 @@
           <w:sz w:val="24"/>
           <w:szCs w:val="24"/>
         </w:rPr>
-        <w:t>Final Report</w:t>
-      </w:r>
+        <w:t xml:space="preserve">Steve </w:t>
+      </w:r>
+      <w:proofErr w:type="spellStart"/>
+      <w:r>
+        <w:rPr>
+          <w:rFonts w:ascii="Times New Roman" w:hAnsi="Times New Roman" w:cs="Times New Roman"/>
+          <w:i w:val="0"/>
+          <w:sz w:val="24"/>
+          <w:szCs w:val="24"/>
+        </w:rPr>
+        <w:t>VanD</w:t>
+      </w:r>
+      <w:r>
+        <w:rPr>
+          <w:rFonts w:ascii="Times New Roman" w:hAnsi="Times New Roman" w:cs="Times New Roman"/>
+          <w:i w:val="0"/>
+          <w:sz w:val="24"/>
+          <w:szCs w:val="24"/>
+        </w:rPr>
+        <w:t>evender</w:t>
+      </w:r>
+      <w:proofErr w:type="spellEnd"/>
     </w:p>
     <w:p>
       <w:pPr>
@@ -84,20 +113,12 @@
           <w:sz w:val="24"/>
           <w:szCs w:val="24"/>
         </w:rPr>
-        <w:t>For the final project our group (Team Rocket) decided that we would be installing Emacs on our instances and allow each of our users to</w:t>
-      </w:r>
-      <w:r>
-        <w:rPr>
-          <w:rFonts w:ascii="Times New Roman" w:hAnsi="Times New Roman" w:cs="Times New Roman"/>
-          <w:i w:val="0"/>
-          <w:sz w:val="24"/>
-          <w:szCs w:val="24"/>
-        </w:rPr>
-        <w:t xml:space="preserve"> be able to use Emacs on our system. To test whether or not our attempts were successful we made some of our class mates log into our instances and attempt to use Emacs. Our trail was successful since all of users who we asked were able to use Emacs under our system.</w:t>
+        <w:t>Summer 2019</w:t>
       </w:r>
     </w:p>
     <w:p>
       <w:pPr>
+        <w:jc w:val="center"/>
         <w:rPr>
           <w:rFonts w:ascii="Times New Roman" w:hAnsi="Times New Roman" w:cs="Times New Roman"/>
           <w:i w:val="0"/>
@@ -112,43 +133,7 @@
           <w:sz w:val="24"/>
           <w:szCs w:val="24"/>
         </w:rPr>
-        <w:t>Our project was inspired by the fact that not everyone wants to use vi or vim and this allows the users to select on multiple different systems they could work on. The effect on the user populations should either be no change (for the users who would rather use vi or vim), or it will result in positive change (for users who would rather use Emacs). The user support issues we might face is that some of the users will be unaware of how to use Emacs. In this case, they could</w:t>
-      </w:r>
-      <w:r>
-        <w:rPr>
-          <w:rFonts w:ascii="Times New Roman" w:hAnsi="Times New Roman" w:cs="Times New Roman"/>
-          <w:i w:val="0"/>
-          <w:sz w:val="24"/>
-          <w:szCs w:val="24"/>
-        </w:rPr>
-        <w:t xml:space="preserve"> either</w:t>
-      </w:r>
-      <w:r>
-        <w:rPr>
-          <w:rFonts w:ascii="Times New Roman" w:hAnsi="Times New Roman" w:cs="Times New Roman"/>
-          <w:i w:val="0"/>
-          <w:sz w:val="24"/>
-          <w:szCs w:val="24"/>
-        </w:rPr>
-        <w:t xml:space="preserve"> use the preexisting system we have</w:t>
-      </w:r>
-      <w:r>
-        <w:rPr>
-          <w:rFonts w:ascii="Times New Roman" w:hAnsi="Times New Roman" w:cs="Times New Roman"/>
-          <w:i w:val="0"/>
-          <w:sz w:val="24"/>
-          <w:szCs w:val="24"/>
-        </w:rPr>
-        <w:t>, or</w:t>
-      </w:r>
-      <w:r>
-        <w:rPr>
-          <w:rFonts w:ascii="Times New Roman" w:hAnsi="Times New Roman" w:cs="Times New Roman"/>
-          <w:i w:val="0"/>
-          <w:sz w:val="24"/>
-          <w:szCs w:val="24"/>
-        </w:rPr>
-        <w:t xml:space="preserve"> they could read the documentation containing some of the beginning tutorials of the Emacs system that we will leave for them to read.</w:t>
+        <w:t>Final Report</w:t>
       </w:r>
     </w:p>
     <w:p>
@@ -167,16 +152,155 @@
           <w:sz w:val="24"/>
           <w:szCs w:val="24"/>
         </w:rPr>
-        <w:t>Since Emacs has so many customizable feature there are many security risks that could arise. To prevent these risks, we will block some of the Emacs customization tools that we see as a potential threat to our system.</w:t>
-      </w:r>
-      <w:r>
-        <w:rPr>
-          <w:rFonts w:ascii="Times New Roman" w:hAnsi="Times New Roman" w:cs="Times New Roman"/>
-          <w:i w:val="0"/>
-          <w:sz w:val="24"/>
-          <w:szCs w:val="24"/>
-        </w:rPr>
-        <w:t xml:space="preserve"> We will also have to tamper with some setting such as how much storage one user could use.</w:t>
+        <w:t>For the final project</w:t>
+      </w:r>
+      <w:r>
+        <w:rPr>
+          <w:rFonts w:ascii="Times New Roman" w:hAnsi="Times New Roman" w:cs="Times New Roman"/>
+          <w:i w:val="0"/>
+          <w:sz w:val="24"/>
+          <w:szCs w:val="24"/>
+        </w:rPr>
+        <w:t>,</w:t>
+      </w:r>
+      <w:r>
+        <w:rPr>
+          <w:rFonts w:ascii="Times New Roman" w:hAnsi="Times New Roman" w:cs="Times New Roman"/>
+          <w:i w:val="0"/>
+          <w:sz w:val="24"/>
+          <w:szCs w:val="24"/>
+        </w:rPr>
+        <w:t xml:space="preserve"> our group (Team Rocket) decided that we would be installing Emacs on our instances and allow each of our users to</w:t>
+      </w:r>
+      <w:r>
+        <w:rPr>
+          <w:rFonts w:ascii="Times New Roman" w:hAnsi="Times New Roman" w:cs="Times New Roman"/>
+          <w:i w:val="0"/>
+          <w:sz w:val="24"/>
+          <w:szCs w:val="24"/>
+        </w:rPr>
+        <w:t xml:space="preserve"> be able to use Emacs on our system. To test whether or not our attempts were successful</w:t>
+      </w:r>
+      <w:r>
+        <w:rPr>
+          <w:rFonts w:ascii="Times New Roman" w:hAnsi="Times New Roman" w:cs="Times New Roman"/>
+          <w:i w:val="0"/>
+          <w:sz w:val="24"/>
+          <w:szCs w:val="24"/>
+        </w:rPr>
+        <w:t>,</w:t>
+      </w:r>
+      <w:r>
+        <w:rPr>
+          <w:rFonts w:ascii="Times New Roman" w:hAnsi="Times New Roman" w:cs="Times New Roman"/>
+          <w:i w:val="0"/>
+          <w:sz w:val="24"/>
+          <w:szCs w:val="24"/>
+        </w:rPr>
+        <w:t xml:space="preserve"> we </w:t>
+      </w:r>
+      <w:r>
+        <w:rPr>
+          <w:rFonts w:ascii="Times New Roman" w:hAnsi="Times New Roman" w:cs="Times New Roman"/>
+          <w:i w:val="0"/>
+          <w:sz w:val="24"/>
+          <w:szCs w:val="24"/>
+        </w:rPr>
+        <w:t>coordinated with</w:t>
+      </w:r>
+      <w:r>
+        <w:rPr>
+          <w:rFonts w:ascii="Times New Roman" w:hAnsi="Times New Roman" w:cs="Times New Roman"/>
+          <w:i w:val="0"/>
+          <w:sz w:val="24"/>
+          <w:szCs w:val="24"/>
+        </w:rPr>
+        <w:t xml:space="preserve"> our class mates </w:t>
+      </w:r>
+      <w:r>
+        <w:rPr>
+          <w:rFonts w:ascii="Times New Roman" w:hAnsi="Times New Roman" w:cs="Times New Roman"/>
+          <w:i w:val="0"/>
+          <w:sz w:val="24"/>
+          <w:szCs w:val="24"/>
+        </w:rPr>
+        <w:t xml:space="preserve">and had them </w:t>
+      </w:r>
+      <w:r>
+        <w:rPr>
+          <w:rFonts w:ascii="Times New Roman" w:hAnsi="Times New Roman" w:cs="Times New Roman"/>
+          <w:i w:val="0"/>
+          <w:sz w:val="24"/>
+          <w:szCs w:val="24"/>
+        </w:rPr>
+        <w:t xml:space="preserve">log into our instances </w:t>
+      </w:r>
+      <w:r>
+        <w:rPr>
+          <w:rFonts w:ascii="Times New Roman" w:hAnsi="Times New Roman" w:cs="Times New Roman"/>
+          <w:i w:val="0"/>
+          <w:sz w:val="24"/>
+          <w:szCs w:val="24"/>
+        </w:rPr>
+        <w:t>to</w:t>
+      </w:r>
+      <w:r>
+        <w:rPr>
+          <w:rFonts w:ascii="Times New Roman" w:hAnsi="Times New Roman" w:cs="Times New Roman"/>
+          <w:i w:val="0"/>
+          <w:sz w:val="24"/>
+          <w:szCs w:val="24"/>
+        </w:rPr>
+        <w:t xml:space="preserve"> use </w:t>
+      </w:r>
+      <w:proofErr w:type="spellStart"/>
+      <w:r>
+        <w:rPr>
+          <w:rFonts w:ascii="Times New Roman" w:hAnsi="Times New Roman" w:cs="Times New Roman"/>
+          <w:i w:val="0"/>
+          <w:sz w:val="24"/>
+          <w:szCs w:val="24"/>
+        </w:rPr>
+        <w:t>Emacs</w:t>
+      </w:r>
+      <w:proofErr w:type="spellEnd"/>
+      <w:r>
+        <w:rPr>
+          <w:rFonts w:ascii="Times New Roman" w:hAnsi="Times New Roman" w:cs="Times New Roman"/>
+          <w:i w:val="0"/>
+          <w:sz w:val="24"/>
+          <w:szCs w:val="24"/>
+        </w:rPr>
+        <w:t xml:space="preserve">. </w:t>
+      </w:r>
+      <w:r>
+        <w:rPr>
+          <w:rFonts w:ascii="Times New Roman" w:hAnsi="Times New Roman" w:cs="Times New Roman"/>
+          <w:i w:val="0"/>
+          <w:sz w:val="24"/>
+          <w:szCs w:val="24"/>
+        </w:rPr>
+        <w:t xml:space="preserve">We believe that our project was successful because each user we have contacted was able to use </w:t>
+      </w:r>
+      <w:proofErr w:type="spellStart"/>
+      <w:r>
+        <w:rPr>
+          <w:rFonts w:ascii="Times New Roman" w:hAnsi="Times New Roman" w:cs="Times New Roman"/>
+          <w:i w:val="0"/>
+          <w:sz w:val="24"/>
+          <w:szCs w:val="24"/>
+        </w:rPr>
+        <w:t>Emacs</w:t>
+      </w:r>
+      <w:proofErr w:type="spellEnd"/>
+      <w:r>
+        <w:rPr>
+          <w:rFonts w:ascii="Times New Roman" w:hAnsi="Times New Roman" w:cs="Times New Roman"/>
+          <w:i w:val="0"/>
+          <w:sz w:val="24"/>
+          <w:szCs w:val="24"/>
+        </w:rPr>
+        <w:t xml:space="preserve"> and install a package of their choice. </w:t>
       </w:r>
     </w:p>
     <w:p>
@@ -195,34 +319,473 @@
           <w:sz w:val="24"/>
           <w:szCs w:val="24"/>
         </w:rPr>
-        <w:t>We were able to install the Emacs on our s</w:t>
-      </w:r>
-      <w:r>
-        <w:rPr>
-          <w:rFonts w:ascii="Times New Roman" w:hAnsi="Times New Roman" w:cs="Times New Roman"/>
-          <w:i w:val="0"/>
-          <w:sz w:val="24"/>
-          <w:szCs w:val="24"/>
-        </w:rPr>
-        <w:t>ystem without too much problem. We didn’t think that automating maintenance update on Emacs were necessary. Mainly because new features could bring in new threats and we wouldn’t be here to determine which ones were okay and which weren’t.</w:t>
-      </w:r>
-      <w:r>
-        <w:rPr>
-          <w:rFonts w:ascii="Times New Roman" w:hAnsi="Times New Roman" w:cs="Times New Roman"/>
-          <w:i w:val="0"/>
-          <w:sz w:val="24"/>
-          <w:szCs w:val="24"/>
-        </w:rPr>
-        <w:t xml:space="preserve"> If we had more time we would like to have added some more features to our system. We were working on setting a max on how much a single user could use on customizing the emacs. We were also working on disabling some of the features of the customization of the Emacs.</w:t>
-      </w:r>
-      <w:r>
-        <w:rPr>
-          <w:rFonts w:ascii="Times New Roman" w:hAnsi="Times New Roman" w:cs="Times New Roman"/>
-          <w:i w:val="0"/>
-          <w:sz w:val="24"/>
-          <w:szCs w:val="24"/>
-        </w:rPr>
-        <w:t xml:space="preserve"> These ideas weren’t really finished and therefore couldn’t be implemented with the time constraint we had.</w:t>
+        <w:t xml:space="preserve">Our project was inspired by the fact that not everyone wants to use vi or vim and this allows the users to </w:t>
+      </w:r>
+      <w:r>
+        <w:rPr>
+          <w:rFonts w:ascii="Times New Roman" w:hAnsi="Times New Roman" w:cs="Times New Roman"/>
+          <w:i w:val="0"/>
+          <w:sz w:val="24"/>
+          <w:szCs w:val="24"/>
+        </w:rPr>
+        <w:t>use a more advanced and personable</w:t>
+      </w:r>
+      <w:r>
+        <w:rPr>
+          <w:rFonts w:ascii="Times New Roman" w:hAnsi="Times New Roman" w:cs="Times New Roman"/>
+          <w:i w:val="0"/>
+          <w:sz w:val="24"/>
+          <w:szCs w:val="24"/>
+        </w:rPr>
+        <w:t xml:space="preserve"> </w:t>
+      </w:r>
+      <w:r>
+        <w:rPr>
+          <w:rFonts w:ascii="Times New Roman" w:hAnsi="Times New Roman" w:cs="Times New Roman"/>
+          <w:i w:val="0"/>
+          <w:sz w:val="24"/>
+          <w:szCs w:val="24"/>
+        </w:rPr>
+        <w:t>editor</w:t>
+      </w:r>
+      <w:r>
+        <w:rPr>
+          <w:rFonts w:ascii="Times New Roman" w:hAnsi="Times New Roman" w:cs="Times New Roman"/>
+          <w:i w:val="0"/>
+          <w:sz w:val="24"/>
+          <w:szCs w:val="24"/>
+        </w:rPr>
+        <w:t xml:space="preserve"> </w:t>
+      </w:r>
+      <w:r>
+        <w:rPr>
+          <w:rFonts w:ascii="Times New Roman" w:hAnsi="Times New Roman" w:cs="Times New Roman"/>
+          <w:i w:val="0"/>
+          <w:sz w:val="24"/>
+          <w:szCs w:val="24"/>
+        </w:rPr>
+        <w:t>should they choose to do so</w:t>
+      </w:r>
+      <w:r>
+        <w:rPr>
+          <w:rFonts w:ascii="Times New Roman" w:hAnsi="Times New Roman" w:cs="Times New Roman"/>
+          <w:i w:val="0"/>
+          <w:sz w:val="24"/>
+          <w:szCs w:val="24"/>
+        </w:rPr>
+        <w:t>. The effect on the user populations should either be no change (for the users who would rather use vi or vim), or it will result in positive change (for users who would rather use Emacs). The user support issues we might face is that some of the users will be unaware of how to use Emacs. In this case, they could</w:t>
+      </w:r>
+      <w:r>
+        <w:rPr>
+          <w:rFonts w:ascii="Times New Roman" w:hAnsi="Times New Roman" w:cs="Times New Roman"/>
+          <w:i w:val="0"/>
+          <w:sz w:val="24"/>
+          <w:szCs w:val="24"/>
+        </w:rPr>
+        <w:t xml:space="preserve"> either</w:t>
+      </w:r>
+      <w:r>
+        <w:rPr>
+          <w:rFonts w:ascii="Times New Roman" w:hAnsi="Times New Roman" w:cs="Times New Roman"/>
+          <w:i w:val="0"/>
+          <w:sz w:val="24"/>
+          <w:szCs w:val="24"/>
+        </w:rPr>
+        <w:t xml:space="preserve"> use </w:t>
+      </w:r>
+      <w:r>
+        <w:rPr>
+          <w:rFonts w:ascii="Times New Roman" w:hAnsi="Times New Roman" w:cs="Times New Roman"/>
+          <w:i w:val="0"/>
+          <w:sz w:val="24"/>
+          <w:szCs w:val="24"/>
+        </w:rPr>
+        <w:t>either vi or vim</w:t>
+      </w:r>
+      <w:r>
+        <w:rPr>
+          <w:rFonts w:ascii="Times New Roman" w:hAnsi="Times New Roman" w:cs="Times New Roman"/>
+          <w:i w:val="0"/>
+          <w:sz w:val="24"/>
+          <w:szCs w:val="24"/>
+        </w:rPr>
+        <w:t>, or</w:t>
+      </w:r>
+      <w:r>
+        <w:rPr>
+          <w:rFonts w:ascii="Times New Roman" w:hAnsi="Times New Roman" w:cs="Times New Roman"/>
+          <w:i w:val="0"/>
+          <w:sz w:val="24"/>
+          <w:szCs w:val="24"/>
+        </w:rPr>
+        <w:t xml:space="preserve"> they could read the</w:t>
+      </w:r>
+      <w:r>
+        <w:rPr>
+          <w:rFonts w:ascii="Times New Roman" w:hAnsi="Times New Roman" w:cs="Times New Roman"/>
+          <w:i w:val="0"/>
+          <w:sz w:val="24"/>
+          <w:szCs w:val="24"/>
+        </w:rPr>
+        <w:t xml:space="preserve"> user</w:t>
+      </w:r>
+      <w:r>
+        <w:rPr>
+          <w:rFonts w:ascii="Times New Roman" w:hAnsi="Times New Roman" w:cs="Times New Roman"/>
+          <w:i w:val="0"/>
+          <w:sz w:val="24"/>
+          <w:szCs w:val="24"/>
+        </w:rPr>
+        <w:t xml:space="preserve"> documentation </w:t>
+      </w:r>
+      <w:r>
+        <w:rPr>
+          <w:rFonts w:ascii="Times New Roman" w:hAnsi="Times New Roman" w:cs="Times New Roman"/>
+          <w:i w:val="0"/>
+          <w:sz w:val="24"/>
+          <w:szCs w:val="24"/>
+        </w:rPr>
+        <w:t>which we have provided which gives a basic tutorial</w:t>
+      </w:r>
+      <w:r>
+        <w:rPr>
+          <w:rFonts w:ascii="Times New Roman" w:hAnsi="Times New Roman" w:cs="Times New Roman"/>
+          <w:i w:val="0"/>
+          <w:sz w:val="24"/>
+          <w:szCs w:val="24"/>
+        </w:rPr>
+        <w:t>.</w:t>
+      </w:r>
+      <w:r>
+        <w:rPr>
+          <w:rFonts w:ascii="Times New Roman" w:hAnsi="Times New Roman" w:cs="Times New Roman"/>
+          <w:i w:val="0"/>
+          <w:sz w:val="24"/>
+          <w:szCs w:val="24"/>
+        </w:rPr>
+        <w:t xml:space="preserve"> </w:t>
+      </w:r>
+      <w:r>
+        <w:rPr>
+          <w:rFonts w:ascii="Times New Roman" w:hAnsi="Times New Roman" w:cs="Times New Roman"/>
+          <w:i w:val="0"/>
+          <w:sz w:val="24"/>
+          <w:szCs w:val="24"/>
+        </w:rPr>
+        <w:t xml:space="preserve">One nice thing about </w:t>
+      </w:r>
+      <w:proofErr w:type="spellStart"/>
+      <w:r>
+        <w:rPr>
+          <w:rFonts w:ascii="Times New Roman" w:hAnsi="Times New Roman" w:cs="Times New Roman"/>
+          <w:i w:val="0"/>
+          <w:sz w:val="24"/>
+          <w:szCs w:val="24"/>
+        </w:rPr>
+        <w:t>Emacs</w:t>
+      </w:r>
+      <w:proofErr w:type="spellEnd"/>
+      <w:r>
+        <w:rPr>
+          <w:rFonts w:ascii="Times New Roman" w:hAnsi="Times New Roman" w:cs="Times New Roman"/>
+          <w:i w:val="0"/>
+          <w:sz w:val="24"/>
+          <w:szCs w:val="24"/>
+        </w:rPr>
+        <w:t xml:space="preserve"> is that it</w:t>
+      </w:r>
+      <w:r>
+        <w:rPr>
+          <w:rFonts w:ascii="Times New Roman" w:hAnsi="Times New Roman" w:cs="Times New Roman"/>
+          <w:i w:val="0"/>
+          <w:sz w:val="24"/>
+          <w:szCs w:val="24"/>
+        </w:rPr>
+        <w:t xml:space="preserve"> comes with a thorough tutorial that the users should reference once they begin growing comfortable with it. </w:t>
+      </w:r>
+    </w:p>
+    <w:p>
+      <w:pPr>
+        <w:rPr>
+          <w:rFonts w:ascii="Times New Roman" w:hAnsi="Times New Roman" w:cs="Times New Roman"/>
+          <w:i w:val="0"/>
+          <w:sz w:val="24"/>
+          <w:szCs w:val="24"/>
+        </w:rPr>
+      </w:pPr>
+      <w:r>
+        <w:rPr>
+          <w:rFonts w:ascii="Times New Roman" w:hAnsi="Times New Roman" w:cs="Times New Roman"/>
+          <w:i w:val="0"/>
+          <w:sz w:val="24"/>
+          <w:szCs w:val="24"/>
+        </w:rPr>
+        <w:t>Since Emacs has so many customizable feature</w:t>
+      </w:r>
+      <w:r>
+        <w:rPr>
+          <w:rFonts w:ascii="Times New Roman" w:hAnsi="Times New Roman" w:cs="Times New Roman"/>
+          <w:i w:val="0"/>
+          <w:sz w:val="24"/>
+          <w:szCs w:val="24"/>
+        </w:rPr>
+        <w:t>s,</w:t>
+      </w:r>
+      <w:r>
+        <w:rPr>
+          <w:rFonts w:ascii="Times New Roman" w:hAnsi="Times New Roman" w:cs="Times New Roman"/>
+          <w:i w:val="0"/>
+          <w:sz w:val="24"/>
+          <w:szCs w:val="24"/>
+        </w:rPr>
+        <w:t xml:space="preserve"> there are many security risks that could arise</w:t>
+      </w:r>
+      <w:r>
+        <w:rPr>
+          <w:rFonts w:ascii="Times New Roman" w:hAnsi="Times New Roman" w:cs="Times New Roman"/>
+          <w:i w:val="0"/>
+          <w:sz w:val="24"/>
+          <w:szCs w:val="24"/>
+        </w:rPr>
+        <w:t>. The</w:t>
+      </w:r>
+      <w:r>
+        <w:rPr>
+          <w:rFonts w:ascii="Times New Roman" w:hAnsi="Times New Roman" w:cs="Times New Roman"/>
+          <w:i w:val="0"/>
+          <w:sz w:val="24"/>
+          <w:szCs w:val="24"/>
+        </w:rPr>
+        <w:t xml:space="preserve"> solution we found for this issue would be only allowing packages from gnu, the creators of </w:t>
+      </w:r>
+      <w:proofErr w:type="spellStart"/>
+      <w:r>
+        <w:rPr>
+          <w:rFonts w:ascii="Times New Roman" w:hAnsi="Times New Roman" w:cs="Times New Roman"/>
+          <w:i w:val="0"/>
+          <w:sz w:val="24"/>
+          <w:szCs w:val="24"/>
+        </w:rPr>
+        <w:t>emacs</w:t>
+      </w:r>
+      <w:proofErr w:type="spellEnd"/>
+      <w:r>
+        <w:rPr>
+          <w:rFonts w:ascii="Times New Roman" w:hAnsi="Times New Roman" w:cs="Times New Roman"/>
+          <w:i w:val="0"/>
+          <w:sz w:val="24"/>
+          <w:szCs w:val="24"/>
+        </w:rPr>
+        <w:t>, to be installed</w:t>
+      </w:r>
+      <w:r>
+        <w:rPr>
+          <w:rFonts w:ascii="Times New Roman" w:hAnsi="Times New Roman" w:cs="Times New Roman"/>
+          <w:i w:val="0"/>
+          <w:sz w:val="24"/>
+          <w:szCs w:val="24"/>
+        </w:rPr>
+        <w:t>.</w:t>
+      </w:r>
+      <w:r>
+        <w:rPr>
+          <w:rFonts w:ascii="Times New Roman" w:hAnsi="Times New Roman" w:cs="Times New Roman"/>
+          <w:i w:val="0"/>
+          <w:sz w:val="24"/>
+          <w:szCs w:val="24"/>
+        </w:rPr>
+        <w:t xml:space="preserve"> </w:t>
+      </w:r>
+      <w:r>
+        <w:rPr>
+          <w:rFonts w:ascii="Times New Roman" w:hAnsi="Times New Roman" w:cs="Times New Roman"/>
+          <w:i w:val="0"/>
+          <w:sz w:val="24"/>
+          <w:szCs w:val="24"/>
+        </w:rPr>
+        <w:t xml:space="preserve">Another issue that we may run into would occur if a user wished to install every possible package </w:t>
+      </w:r>
+      <w:proofErr w:type="spellStart"/>
+      <w:r>
+        <w:rPr>
+          <w:rFonts w:ascii="Times New Roman" w:hAnsi="Times New Roman" w:cs="Times New Roman"/>
+          <w:i w:val="0"/>
+          <w:sz w:val="24"/>
+          <w:szCs w:val="24"/>
+        </w:rPr>
+        <w:t>Emacs</w:t>
+      </w:r>
+      <w:proofErr w:type="spellEnd"/>
+      <w:r>
+        <w:rPr>
+          <w:rFonts w:ascii="Times New Roman" w:hAnsi="Times New Roman" w:cs="Times New Roman"/>
+          <w:i w:val="0"/>
+          <w:sz w:val="24"/>
+          <w:szCs w:val="24"/>
+        </w:rPr>
+        <w:t xml:space="preserve"> offers, thus taking up a lot of our system’s memory. To address this potential issue, we could restrict both the number of packages a user can install or the maximum size of a package a user can install. </w:t>
+      </w:r>
+    </w:p>
+    <w:p>
+      <w:pPr>
+        <w:rPr>
+          <w:rFonts w:ascii="Times New Roman" w:hAnsi="Times New Roman" w:cs="Times New Roman"/>
+          <w:i w:val="0"/>
+          <w:sz w:val="24"/>
+          <w:szCs w:val="24"/>
+        </w:rPr>
+      </w:pPr>
+      <w:r>
+        <w:rPr>
+          <w:rFonts w:ascii="Times New Roman" w:hAnsi="Times New Roman" w:cs="Times New Roman"/>
+          <w:i w:val="0"/>
+          <w:sz w:val="24"/>
+          <w:szCs w:val="24"/>
+        </w:rPr>
+        <w:t xml:space="preserve">We were able to install </w:t>
+      </w:r>
+      <w:proofErr w:type="spellStart"/>
+      <w:r>
+        <w:rPr>
+          <w:rFonts w:ascii="Times New Roman" w:hAnsi="Times New Roman" w:cs="Times New Roman"/>
+          <w:i w:val="0"/>
+          <w:sz w:val="24"/>
+          <w:szCs w:val="24"/>
+        </w:rPr>
+        <w:t>Emacs</w:t>
+      </w:r>
+      <w:proofErr w:type="spellEnd"/>
+      <w:r>
+        <w:rPr>
+          <w:rFonts w:ascii="Times New Roman" w:hAnsi="Times New Roman" w:cs="Times New Roman"/>
+          <w:i w:val="0"/>
+          <w:sz w:val="24"/>
+          <w:szCs w:val="24"/>
+        </w:rPr>
+        <w:t xml:space="preserve"> on our s</w:t>
+      </w:r>
+      <w:r>
+        <w:rPr>
+          <w:rFonts w:ascii="Times New Roman" w:hAnsi="Times New Roman" w:cs="Times New Roman"/>
+          <w:i w:val="0"/>
+          <w:sz w:val="24"/>
+          <w:szCs w:val="24"/>
+        </w:rPr>
+        <w:t xml:space="preserve">ystem </w:t>
+      </w:r>
+      <w:r>
+        <w:rPr>
+          <w:rFonts w:ascii="Times New Roman" w:hAnsi="Times New Roman" w:cs="Times New Roman"/>
+          <w:i w:val="0"/>
+          <w:sz w:val="24"/>
+          <w:szCs w:val="24"/>
+        </w:rPr>
+        <w:t>easily using a few lines of puppet code</w:t>
+      </w:r>
+      <w:r>
+        <w:rPr>
+          <w:rFonts w:ascii="Times New Roman" w:hAnsi="Times New Roman" w:cs="Times New Roman"/>
+          <w:i w:val="0"/>
+          <w:sz w:val="24"/>
+          <w:szCs w:val="24"/>
+        </w:rPr>
+        <w:t>.</w:t>
+      </w:r>
+      <w:r>
+        <w:rPr>
+          <w:rFonts w:ascii="Times New Roman" w:hAnsi="Times New Roman" w:cs="Times New Roman"/>
+          <w:i w:val="0"/>
+          <w:sz w:val="24"/>
+          <w:szCs w:val="24"/>
+        </w:rPr>
+        <w:t xml:space="preserve"> The real challenge lied in </w:t>
+      </w:r>
+      <w:r>
+        <w:rPr>
+          <w:rFonts w:ascii="Times New Roman" w:hAnsi="Times New Roman" w:cs="Times New Roman"/>
+          <w:i w:val="0"/>
+          <w:sz w:val="24"/>
+          <w:szCs w:val="24"/>
+        </w:rPr>
+        <w:t>administering</w:t>
+      </w:r>
+      <w:r>
+        <w:rPr>
+          <w:rFonts w:ascii="Times New Roman" w:hAnsi="Times New Roman" w:cs="Times New Roman"/>
+          <w:i w:val="0"/>
+          <w:sz w:val="24"/>
+          <w:szCs w:val="24"/>
+        </w:rPr>
+        <w:t xml:space="preserve"> a default configuration file for all of the users, installing helpful packages using apt for our users, and installing packages within </w:t>
+      </w:r>
+      <w:proofErr w:type="spellStart"/>
+      <w:r>
+        <w:rPr>
+          <w:rFonts w:ascii="Times New Roman" w:hAnsi="Times New Roman" w:cs="Times New Roman"/>
+          <w:i w:val="0"/>
+          <w:sz w:val="24"/>
+          <w:szCs w:val="24"/>
+        </w:rPr>
+        <w:t>emacs</w:t>
+      </w:r>
+      <w:proofErr w:type="spellEnd"/>
+      <w:r>
+        <w:rPr>
+          <w:rFonts w:ascii="Times New Roman" w:hAnsi="Times New Roman" w:cs="Times New Roman"/>
+          <w:i w:val="0"/>
+          <w:sz w:val="24"/>
+          <w:szCs w:val="24"/>
+        </w:rPr>
+        <w:t xml:space="preserve"> that our users will likely need. One example of a package we installed using apt, was python-mode </w:t>
+      </w:r>
+      <w:r>
+        <w:rPr>
+          <w:rFonts w:ascii="Times New Roman" w:hAnsi="Times New Roman" w:cs="Times New Roman"/>
+          <w:i w:val="0"/>
+          <w:sz w:val="24"/>
+          <w:szCs w:val="24"/>
+        </w:rPr>
+        <w:t xml:space="preserve">which helps make editing, debugging, and running python programs much easier. An example of a package we installed within </w:t>
+      </w:r>
+      <w:proofErr w:type="spellStart"/>
+      <w:r>
+        <w:rPr>
+          <w:rFonts w:ascii="Times New Roman" w:hAnsi="Times New Roman" w:cs="Times New Roman"/>
+          <w:i w:val="0"/>
+          <w:sz w:val="24"/>
+          <w:szCs w:val="24"/>
+        </w:rPr>
+        <w:t>Emacs</w:t>
+      </w:r>
+      <w:proofErr w:type="spellEnd"/>
+      <w:r>
+        <w:rPr>
+          <w:rFonts w:ascii="Times New Roman" w:hAnsi="Times New Roman" w:cs="Times New Roman"/>
+          <w:i w:val="0"/>
+          <w:sz w:val="24"/>
+          <w:szCs w:val="24"/>
+        </w:rPr>
+        <w:t xml:space="preserve">, </w:t>
+      </w:r>
+      <w:r>
+        <w:rPr>
+          <w:rFonts w:ascii="Times New Roman" w:hAnsi="Times New Roman" w:cs="Times New Roman"/>
+          <w:i w:val="0"/>
+          <w:sz w:val="24"/>
+          <w:szCs w:val="24"/>
+        </w:rPr>
+        <w:t>was context-coloring which makes highlights the code in your current scope. If we were to continue working on this pro</w:t>
+      </w:r>
+      <w:bookmarkStart w:id="0" w:name="_GoBack"/>
+      <w:bookmarkEnd w:id="0"/>
+      <w:r>
+        <w:rPr>
+          <w:rFonts w:ascii="Times New Roman" w:hAnsi="Times New Roman" w:cs="Times New Roman"/>
+          <w:i w:val="0"/>
+          <w:sz w:val="24"/>
+          <w:szCs w:val="24"/>
+        </w:rPr>
+        <w:t xml:space="preserve">ject, the next two goals would be restricting user packages based off of their source and their size. </w:t>
       </w:r>
     </w:p>
     <w:p>
@@ -264,8 +827,6 @@
           <w:szCs w:val="24"/>
         </w:rPr>
       </w:pPr>
-      <w:bookmarkStart w:id="0" w:name="_GoBack"/>
-      <w:bookmarkEnd w:id="0"/>
     </w:p>
     <w:p>
       <w:pPr>
@@ -293,26 +854,76 @@
           <w:sz w:val="24"/>
           <w:szCs w:val="24"/>
         </w:rPr>
-        <w:lastRenderedPageBreak/>
-        <w:t xml:space="preserve">This is the simple tutorial page </w:t>
-      </w:r>
-      <w:r>
-        <w:rPr>
-          <w:rFonts w:ascii="Times New Roman" w:hAnsi="Times New Roman" w:cs="Times New Roman"/>
-          <w:i w:val="0"/>
-          <w:sz w:val="24"/>
-          <w:szCs w:val="24"/>
-        </w:rPr>
-        <w:t>we made for the beginners of Emac</w:t>
-      </w:r>
-      <w:r>
-        <w:rPr>
-          <w:rFonts w:ascii="Times New Roman" w:hAnsi="Times New Roman" w:cs="Times New Roman"/>
-          <w:i w:val="0"/>
-          <w:sz w:val="24"/>
-          <w:szCs w:val="24"/>
-        </w:rPr>
-        <w:t>s.</w:t>
+        <w:t xml:space="preserve">For an example of the user documentation we wrote to give our users a brief introduction to </w:t>
+      </w:r>
+      <w:proofErr w:type="spellStart"/>
+      <w:r>
+        <w:rPr>
+          <w:rFonts w:ascii="Times New Roman" w:hAnsi="Times New Roman" w:cs="Times New Roman"/>
+          <w:i w:val="0"/>
+          <w:sz w:val="24"/>
+          <w:szCs w:val="24"/>
+        </w:rPr>
+        <w:t>Ema</w:t>
+      </w:r>
+      <w:r>
+        <w:rPr>
+          <w:rFonts w:ascii="Times New Roman" w:hAnsi="Times New Roman" w:cs="Times New Roman"/>
+          <w:i w:val="0"/>
+          <w:sz w:val="24"/>
+          <w:szCs w:val="24"/>
+        </w:rPr>
+        <w:t>cs</w:t>
+      </w:r>
+      <w:proofErr w:type="spellEnd"/>
+      <w:r>
+        <w:rPr>
+          <w:rFonts w:ascii="Times New Roman" w:hAnsi="Times New Roman" w:cs="Times New Roman"/>
+          <w:i w:val="0"/>
+          <w:sz w:val="24"/>
+          <w:szCs w:val="24"/>
+        </w:rPr>
+        <w:t xml:space="preserve">, please refer to our GitHub. It provides a quick explanation for how to open a file, close/save </w:t>
+      </w:r>
+      <w:proofErr w:type="spellStart"/>
+      <w:r>
+        <w:rPr>
+          <w:rFonts w:ascii="Times New Roman" w:hAnsi="Times New Roman" w:cs="Times New Roman"/>
+          <w:i w:val="0"/>
+          <w:sz w:val="24"/>
+          <w:szCs w:val="24"/>
+        </w:rPr>
+        <w:t>Emacs</w:t>
+      </w:r>
+      <w:proofErr w:type="spellEnd"/>
+      <w:r>
+        <w:rPr>
+          <w:rFonts w:ascii="Times New Roman" w:hAnsi="Times New Roman" w:cs="Times New Roman"/>
+          <w:i w:val="0"/>
+          <w:sz w:val="24"/>
+          <w:szCs w:val="24"/>
+        </w:rPr>
+        <w:t xml:space="preserve">, and install new packages. The image shown below shows the puppet code we used to ensure that </w:t>
+      </w:r>
+      <w:proofErr w:type="spellStart"/>
+      <w:r>
+        <w:rPr>
+          <w:rFonts w:ascii="Times New Roman" w:hAnsi="Times New Roman" w:cs="Times New Roman"/>
+          <w:i w:val="0"/>
+          <w:sz w:val="24"/>
+          <w:szCs w:val="24"/>
+        </w:rPr>
+        <w:t>Emacs</w:t>
+      </w:r>
+      <w:proofErr w:type="spellEnd"/>
+      <w:r>
+        <w:rPr>
+          <w:rFonts w:ascii="Times New Roman" w:hAnsi="Times New Roman" w:cs="Times New Roman"/>
+          <w:i w:val="0"/>
+          <w:sz w:val="24"/>
+          <w:szCs w:val="24"/>
+        </w:rPr>
+        <w:t xml:space="preserve"> is installed on our instances. </w:t>
       </w:r>
     </w:p>
     <w:p>
@@ -324,25 +935,6 @@
           <w:szCs w:val="24"/>
         </w:rPr>
       </w:pPr>
-    </w:p>
-    <w:p>
-      <w:pPr>
-        <w:rPr>
-          <w:rFonts w:ascii="Times New Roman" w:hAnsi="Times New Roman" w:cs="Times New Roman"/>
-          <w:i w:val="0"/>
-          <w:sz w:val="24"/>
-          <w:szCs w:val="24"/>
-        </w:rPr>
-      </w:pPr>
-      <w:r>
-        <w:rPr>
-          <w:rFonts w:ascii="Times New Roman" w:hAnsi="Times New Roman" w:cs="Times New Roman"/>
-          <w:i w:val="0"/>
-          <w:sz w:val="24"/>
-          <w:szCs w:val="24"/>
-        </w:rPr>
-        <w:t>This is the code that makes sure that we have Emacs installed in our system.</w:t>
-      </w:r>
       <w:r>
         <w:rPr>
           <w:rFonts w:ascii="Times New Roman" w:hAnsi="Times New Roman" w:cs="Times New Roman"/>

</xml_diff>